<commit_message>
Anpassung der ausgelesene Achse
</commit_message>
<xml_diff>
--- a/Dokumentation.docx
+++ b/Dokumentation.docx
@@ -94,7 +94,21 @@
           <w:sz w:val="24"/>
           <w:szCs w:val="24"/>
         </w:rPr>
-        <w:t>Ansteuern von Komponenten</w:t>
+        <w:t xml:space="preserve">Ansteuern von </w:t>
+      </w:r>
+      <w:r>
+        <w:rPr>
+          <w:sz w:val="24"/>
+          <w:szCs w:val="24"/>
+        </w:rPr>
+        <w:t>Arduino-</w:t>
+      </w:r>
+      <w:r>
+        <w:rPr>
+          <w:sz w:val="24"/>
+          <w:szCs w:val="24"/>
+        </w:rPr>
+        <w:t>Komponenten</w:t>
       </w:r>
     </w:p>
     <w:p>
@@ -194,17 +208,8 @@
           <w:sz w:val="24"/>
           <w:szCs w:val="24"/>
         </w:rPr>
-        <w:t xml:space="preserve">Bewältigung verschiedenster Herausforderungen im Zusammenhang mit der </w:t>
-      </w:r>
-      <w:proofErr w:type="spellStart"/>
-      <w:r>
-        <w:rPr>
-          <w:sz w:val="24"/>
-          <w:szCs w:val="24"/>
-        </w:rPr>
-        <w:t>ArduinoIDE</w:t>
-      </w:r>
-      <w:proofErr w:type="spellEnd"/>
+        <w:t>Bewältigung verschiedenster Herausforderungen im Zusammenhang mit der ArduinoIDE</w:t>
+      </w:r>
     </w:p>
     <w:p>
       <w:pPr>

</xml_diff>